<commit_message>
add esd, log, extra order
</commit_message>
<xml_diff>
--- a/Hardware/Improvements for V0.2/Improvements for V0.2docx.docx
+++ b/Hardware/Improvements for V0.2/Improvements for V0.2docx.docx
@@ -4,15 +4,7 @@
   <w:body>
     <w:p>
       <w:r>
-        <w:t xml:space="preserve">Improvements for V0.2 of the </w:t>
-      </w:r>
-      <w:proofErr w:type="spellStart"/>
-      <w:r>
-        <w:t>Rastaban</w:t>
-      </w:r>
-      <w:proofErr w:type="spellEnd"/>
-      <w:r>
-        <w:t xml:space="preserve"> PCB</w:t>
+        <w:t>Improvements for V0.2 of the Rastaban PCB</w:t>
       </w:r>
     </w:p>
     <w:p>
@@ -47,6 +39,33 @@
           <w:numId w:val="2"/>
         </w:numPr>
       </w:pPr>
+      <w:r>
+        <w:t xml:space="preserve">For the 2209 </w:t>
+      </w:r>
+      <w:r>
+        <w:t>we could use</w:t>
+      </w:r>
+      <w:r>
+        <w:t xml:space="preserve"> </w:t>
+      </w:r>
+      <w:r>
+        <w:t>UART port</w:t>
+      </w:r>
+      <w:r>
+        <w:t xml:space="preserve">, so </w:t>
+      </w:r>
+      <w:r>
+        <w:t>we</w:t>
+      </w:r>
+      <w:r>
+        <w:t xml:space="preserve"> can control clock, microstepping etc, set parameters, delays</w:t>
+      </w:r>
+      <w:r>
+        <w:t xml:space="preserve">, coolstepping, </w:t>
+      </w:r>
+      <w:r>
+        <w:t>etc.</w:t>
+      </w:r>
     </w:p>
     <w:p/>
     <w:sectPr>

</xml_diff>

<commit_message>
improvement list updated for pcb v0.2
</commit_message>
<xml_diff>
--- a/Hardware/Improvements for V0.2/Improvements for V0.2docx.docx
+++ b/Hardware/Improvements for V0.2/Improvements for V0.2docx.docx
@@ -18,6 +18,9 @@
       <w:r>
         <w:t>VCC pin on the drv8838 driver must be connected to 3.3V or 5.0V for it to work</w:t>
       </w:r>
+      <w:r>
+        <w:t xml:space="preserve">. </w:t>
+      </w:r>
     </w:p>
     <w:p>
       <w:pPr>
@@ -67,6 +70,1220 @@
         <w:t>etc.</w:t>
       </w:r>
     </w:p>
+    <w:p>
+      <w:pPr>
+        <w:pStyle w:val="Lijstalinea"/>
+        <w:numPr>
+          <w:ilvl w:val="0"/>
+          <w:numId w:val="2"/>
+        </w:numPr>
+      </w:pPr>
+      <w:r>
+        <w:t>Buy the right parts 10uf 50V not 10uf 10V</w:t>
+      </w:r>
+    </w:p>
+    <w:p>
+      <w:pPr>
+        <w:pStyle w:val="Lijstalinea"/>
+        <w:numPr>
+          <w:ilvl w:val="0"/>
+          <w:numId w:val="2"/>
+        </w:numPr>
+      </w:pPr>
+      <w:r>
+        <w:t>FB1 will not work (made for 150mah)</w:t>
+      </w:r>
+      <w:r>
+        <w:t xml:space="preserve"> remove the inductor</w:t>
+      </w:r>
+      <w:r>
+        <w:t>.</w:t>
+      </w:r>
+    </w:p>
+    <w:p>
+      <w:pPr>
+        <w:pStyle w:val="Lijstalinea"/>
+        <w:numPr>
+          <w:ilvl w:val="0"/>
+          <w:numId w:val="2"/>
+        </w:numPr>
+      </w:pPr>
+      <w:r>
+        <w:t xml:space="preserve">Order a lot of Phoenix ptsm connectors (both receptacle and </w:t>
+      </w:r>
+      <w:r>
+        <w:t>plug)</w:t>
+      </w:r>
+    </w:p>
+    <w:p>
+      <w:pPr>
+        <w:pStyle w:val="Lijstalinea"/>
+        <w:numPr>
+          <w:ilvl w:val="0"/>
+          <w:numId w:val="2"/>
+        </w:numPr>
+      </w:pPr>
+      <w:r>
+        <w:t>Remove or find smd variants for fuses</w:t>
+      </w:r>
+      <w:r>
+        <w:t xml:space="preserve"> (remove some fuses</w:t>
+      </w:r>
+      <w:r>
+        <w:t>/change values</w:t>
+      </w:r>
+      <w:r>
+        <w:t>?)</w:t>
+      </w:r>
+    </w:p>
+    <w:p>
+      <w:pPr>
+        <w:pStyle w:val="Lijstalinea"/>
+        <w:numPr>
+          <w:ilvl w:val="0"/>
+          <w:numId w:val="2"/>
+        </w:numPr>
+      </w:pPr>
+      <w:r>
+        <w:t>Bypass backpower protection circuit (jumper)</w:t>
+      </w:r>
+    </w:p>
+    <w:p>
+      <w:pPr>
+        <w:pStyle w:val="Lijstalinea"/>
+        <w:numPr>
+          <w:ilvl w:val="0"/>
+          <w:numId w:val="2"/>
+        </w:numPr>
+      </w:pPr>
+      <w:r>
+        <w:t>Raspberry pi remove many caps that are not necessary.</w:t>
+      </w:r>
+      <w:r>
+        <w:t xml:space="preserve"> Leave c11 and c8</w:t>
+      </w:r>
+      <w:r>
+        <w:t xml:space="preserve">, c5 </w:t>
+      </w:r>
+      <w:r>
+        <w:t xml:space="preserve">could be </w:t>
+      </w:r>
+      <w:r>
+        <w:t>22uf</w:t>
+      </w:r>
+      <w:r>
+        <w:t>.</w:t>
+      </w:r>
+    </w:p>
+    <w:p>
+      <w:pPr>
+        <w:pStyle w:val="Lijstalinea"/>
+        <w:numPr>
+          <w:ilvl w:val="0"/>
+          <w:numId w:val="2"/>
+        </w:numPr>
+      </w:pPr>
+      <w:r>
+        <w:t>buildin</w:t>
+      </w:r>
+      <w:r>
+        <w:t xml:space="preserve"> </w:t>
+      </w:r>
+      <w:r>
+        <w:t>esd for gpio</w:t>
+      </w:r>
+      <w:r>
+        <w:t xml:space="preserve">. Raspberry pi is connected to ground via </w:t>
+      </w:r>
+      <w:r>
+        <w:t>power connector</w:t>
+      </w:r>
+      <w:r>
+        <w:t>. Leave ESD</w:t>
+      </w:r>
+      <w:r>
+        <w:t xml:space="preserve"> footprints, but don’t solder t</w:t>
+      </w:r>
+      <w:r>
+        <w:t>hem</w:t>
+      </w:r>
+      <w:r>
+        <w:t>.</w:t>
+      </w:r>
+    </w:p>
+    <w:p>
+      <w:pPr>
+        <w:pStyle w:val="Lijstalinea"/>
+        <w:numPr>
+          <w:ilvl w:val="0"/>
+          <w:numId w:val="2"/>
+        </w:numPr>
+      </w:pPr>
+      <w:r>
+        <w:t>Simplify (or maybe even remove) raspberry pi power circuit.</w:t>
+      </w:r>
+    </w:p>
+    <w:p>
+      <w:pPr>
+        <w:pStyle w:val="Lijstalinea"/>
+        <w:numPr>
+          <w:ilvl w:val="0"/>
+          <w:numId w:val="2"/>
+        </w:numPr>
+      </w:pPr>
+      <w:r>
+        <w:t>Change inductor for rt7272A boost/buck circuit</w:t>
+      </w:r>
+      <w:r>
+        <w:t>. Chip gets HOT</w:t>
+      </w:r>
+      <w:r>
+        <w:t>, possibly switch to buck boost converter</w:t>
+      </w:r>
+      <w:r>
+        <w:t xml:space="preserve"> or</w:t>
+      </w:r>
+      <w:r>
+        <w:t xml:space="preserve"> worse case:</w:t>
+      </w:r>
+      <w:r>
+        <w:t xml:space="preserve"> external PSU for rpi (micro usb)?</w:t>
+      </w:r>
+      <w:r>
+        <w:t xml:space="preserve"> </w:t>
+      </w:r>
+    </w:p>
+    <w:p>
+      <w:pPr>
+        <w:pStyle w:val="Lijstalinea"/>
+        <w:numPr>
+          <w:ilvl w:val="0"/>
+          <w:numId w:val="2"/>
+        </w:numPr>
+      </w:pPr>
+      <w:r>
+        <w:t xml:space="preserve">Use a </w:t>
+      </w:r>
+      <w:r>
+        <w:t xml:space="preserve">40 pin </w:t>
+      </w:r>
+      <w:r>
+        <w:rPr>
+          <w:b/>
+          <w:bCs/>
+        </w:rPr>
+        <w:t>FEMALE</w:t>
+      </w:r>
+      <w:r>
+        <w:t xml:space="preserve"> header</w:t>
+      </w:r>
+      <w:r>
+        <w:t xml:space="preserve"> on the pcb</w:t>
+      </w:r>
+    </w:p>
+    <w:p>
+      <w:pPr>
+        <w:pStyle w:val="Lijstalinea"/>
+        <w:numPr>
+          <w:ilvl w:val="0"/>
+          <w:numId w:val="2"/>
+        </w:numPr>
+      </w:pPr>
+      <w:r>
+        <w:t>Schematic more readable, don’t run wires through each other</w:t>
+      </w:r>
+    </w:p>
+    <w:p>
+      <w:pPr>
+        <w:pStyle w:val="Lijstalinea"/>
+        <w:numPr>
+          <w:ilvl w:val="0"/>
+          <w:numId w:val="2"/>
+        </w:numPr>
+      </w:pPr>
+      <w:r>
+        <w:t>Fix u7 (footprint is wrong</w:t>
+      </w:r>
+      <w:r>
+        <w:t>, partly flipped</w:t>
+      </w:r>
+      <w:r>
+        <w:t>)</w:t>
+      </w:r>
+    </w:p>
+    <w:p>
+      <w:pPr>
+        <w:pStyle w:val="Lijstalinea"/>
+        <w:numPr>
+          <w:ilvl w:val="0"/>
+          <w:numId w:val="2"/>
+        </w:numPr>
+      </w:pPr>
+      <w:r>
+        <w:t xml:space="preserve">Flat cable </w:t>
+      </w:r>
+      <w:r>
+        <w:t>for 40 pin</w:t>
+      </w:r>
+      <w:r>
+        <w:t xml:space="preserve"> to 40 pin connection</w:t>
+      </w:r>
+      <w:r>
+        <w:t xml:space="preserve"> for easier, safer?, testing.</w:t>
+      </w:r>
+    </w:p>
+    <w:p>
+      <w:pPr>
+        <w:pStyle w:val="Lijstalinea"/>
+        <w:numPr>
+          <w:ilvl w:val="0"/>
+          <w:numId w:val="2"/>
+        </w:numPr>
+      </w:pPr>
+      <w:r>
+        <w:t>Better diode</w:t>
+      </w:r>
+      <w:r>
+        <w:t xml:space="preserve"> </w:t>
+      </w:r>
+      <w:r>
+        <w:t>polarity indication</w:t>
+      </w:r>
+      <w:r>
+        <w:t xml:space="preserve"> on silkscreen</w:t>
+      </w:r>
+    </w:p>
+    <w:p>
+      <w:pPr>
+        <w:pStyle w:val="Lijstalinea"/>
+        <w:numPr>
+          <w:ilvl w:val="0"/>
+          <w:numId w:val="2"/>
+        </w:numPr>
+      </w:pPr>
+      <w:r>
+        <w:rPr>
+          <w:b/>
+          <w:bCs/>
+        </w:rPr>
+        <w:t>CHECK THE ORIENTATION OF THE RASPBERRY PI HEADER</w:t>
+      </w:r>
+      <w:r>
+        <w:rPr>
+          <w:b/>
+          <w:bCs/>
+        </w:rPr>
+        <w:t xml:space="preserve"> (next time, dubbel dubbel check)</w:t>
+      </w:r>
+    </w:p>
+    <w:p>
+      <w:pPr>
+        <w:pStyle w:val="Lijstalinea"/>
+        <w:numPr>
+          <w:ilvl w:val="0"/>
+          <w:numId w:val="2"/>
+        </w:numPr>
+      </w:pPr>
+      <w:r>
+        <w:t>J12 silkscreen error ic and fet are flipped</w:t>
+      </w:r>
+    </w:p>
+    <w:p>
+      <w:pPr>
+        <w:pStyle w:val="Lijstalinea"/>
+        <w:numPr>
+          <w:ilvl w:val="0"/>
+          <w:numId w:val="2"/>
+        </w:numPr>
+      </w:pPr>
+      <w:r>
+        <w:t>Possibly add pinout</w:t>
+      </w:r>
+      <w:r>
+        <w:t xml:space="preserve"> (names)</w:t>
+      </w:r>
+      <w:r>
+        <w:t xml:space="preserve"> to bottom of </w:t>
+      </w:r>
+      <w:r>
+        <w:t xml:space="preserve">HAT </w:t>
+      </w:r>
+    </w:p>
+    <w:p>
+      <w:pPr>
+        <w:pStyle w:val="Lijstalinea"/>
+        <w:numPr>
+          <w:ilvl w:val="0"/>
+          <w:numId w:val="2"/>
+        </w:numPr>
+      </w:pPr>
+      <w:r>
+        <w:t xml:space="preserve">ENABLE focus must be using a hierarchal flag! Now it’s global, </w:t>
+      </w:r>
+      <w:r>
+        <w:t>it’s</w:t>
+      </w:r>
+      <w:r>
+        <w:t xml:space="preserve"> </w:t>
+      </w:r>
+      <w:r>
+        <w:t xml:space="preserve">not </w:t>
+      </w:r>
+      <w:r>
+        <w:t>consistent.</w:t>
+      </w:r>
+    </w:p>
+    <w:p>
+      <w:pPr>
+        <w:pStyle w:val="Lijstalinea"/>
+        <w:numPr>
+          <w:ilvl w:val="0"/>
+          <w:numId w:val="2"/>
+        </w:numPr>
+      </w:pPr>
+      <w:r>
+        <w:t>All stepper motors work fine with 12V, they have more than enough torque even while using 16bit microstepping</w:t>
+      </w:r>
+      <w:r>
+        <w:t>.</w:t>
+      </w:r>
+      <w:r>
+        <w:t xml:space="preserve"> Remove the </w:t>
+      </w:r>
+      <w:r>
+        <w:t xml:space="preserve">24V </w:t>
+      </w:r>
+      <w:r>
+        <w:t>buck boost converter.</w:t>
+      </w:r>
+    </w:p>
+    <w:p>
+      <w:pPr>
+        <w:pStyle w:val="Lijstalinea"/>
+        <w:numPr>
+          <w:ilvl w:val="0"/>
+          <w:numId w:val="2"/>
+        </w:numPr>
+      </w:pPr>
+      <w:r>
+        <w:t xml:space="preserve">Peltier module </w:t>
+      </w:r>
+      <w:r>
+        <w:t xml:space="preserve">has </w:t>
+      </w:r>
+      <w:r>
+        <w:t>not be</w:t>
+      </w:r>
+      <w:r>
+        <w:t>en</w:t>
+      </w:r>
+      <w:r>
+        <w:t xml:space="preserve"> tested (0.2 sense resistor not received)</w:t>
+      </w:r>
+    </w:p>
+    <w:p>
+      <w:pPr>
+        <w:pStyle w:val="Lijstalinea"/>
+        <w:numPr>
+          <w:ilvl w:val="0"/>
+          <w:numId w:val="2"/>
+        </w:numPr>
+      </w:pPr>
+      <w:r>
+        <w:t xml:space="preserve">Micled IC not tested (ic </w:t>
+      </w:r>
+      <w:r>
+        <w:t>BCR420UW6-7</w:t>
+      </w:r>
+      <w:r>
+        <w:t xml:space="preserve"> </w:t>
+      </w:r>
+      <w:r>
+        <w:t>not received)</w:t>
+      </w:r>
+    </w:p>
+    <w:p>
+      <w:pPr>
+        <w:pStyle w:val="Lijstalinea"/>
+        <w:numPr>
+          <w:ilvl w:val="0"/>
+          <w:numId w:val="2"/>
+        </w:numPr>
+      </w:pPr>
+      <w:r>
+        <w:t>I2c hat functionality (special eeprom) not tested.</w:t>
+      </w:r>
+    </w:p>
+    <w:p>
+      <w:pPr>
+        <w:pStyle w:val="Lijstalinea"/>
+        <w:numPr>
+          <w:ilvl w:val="0"/>
+          <w:numId w:val="2"/>
+        </w:numPr>
+      </w:pPr>
+      <w:r>
+        <w:t>5.0V for mic led not tested. 3.3</w:t>
+      </w:r>
+      <w:r>
+        <w:t>V</w:t>
+      </w:r>
+      <w:r>
+        <w:t xml:space="preserve"> </w:t>
+      </w:r>
+      <w:r>
+        <w:t>from</w:t>
+      </w:r>
+      <w:r>
+        <w:t xml:space="preserve"> u2 (tlv1117</w:t>
+      </w:r>
+      <w:r>
+        <w:t>-33</w:t>
+      </w:r>
+      <w:r>
+        <w:t>)</w:t>
+      </w:r>
+      <w:r>
+        <w:t xml:space="preserve"> </w:t>
+      </w:r>
+      <w:r>
+        <w:t>works fine.</w:t>
+      </w:r>
+    </w:p>
+    <w:p>
+      <w:pPr>
+        <w:pStyle w:val="Lijstalinea"/>
+        <w:numPr>
+          <w:ilvl w:val="0"/>
+          <w:numId w:val="2"/>
+        </w:numPr>
+      </w:pPr>
+      <w:r>
+        <w:t>ESD protection not tested.</w:t>
+      </w:r>
+    </w:p>
+    <w:p>
+      <w:pPr>
+        <w:pStyle w:val="Lijstalinea"/>
+        <w:numPr>
+          <w:ilvl w:val="0"/>
+          <w:numId w:val="2"/>
+        </w:numPr>
+      </w:pPr>
+      <w:r>
+        <w:t xml:space="preserve">Maybe </w:t>
+      </w:r>
+      <w:r>
+        <w:t xml:space="preserve">use the xl6009 for the raspberry pi and 5V line (4A is </w:t>
+      </w:r>
+      <w:r>
+        <w:t>possibly</w:t>
+      </w:r>
+      <w:r>
+        <w:t xml:space="preserve"> more stable than the 3A)</w:t>
+      </w:r>
+    </w:p>
+    <w:p>
+      <w:pPr>
+        <w:pStyle w:val="Lijstalinea"/>
+        <w:numPr>
+          <w:ilvl w:val="0"/>
+          <w:numId w:val="2"/>
+        </w:numPr>
+      </w:pPr>
+      <w:r>
+        <w:t>Remove</w:t>
+      </w:r>
+      <w:r>
+        <w:t xml:space="preserve"> some</w:t>
+      </w:r>
+      <w:r>
+        <w:t xml:space="preserve"> testpoints?</w:t>
+      </w:r>
+    </w:p>
+    <w:p>
+      <w:pPr>
+        <w:pStyle w:val="Lijstalinea"/>
+        <w:numPr>
+          <w:ilvl w:val="0"/>
+          <w:numId w:val="2"/>
+        </w:numPr>
+      </w:pPr>
+      <w:r>
+        <w:t>Mini xlr connectoren</w:t>
+      </w:r>
+    </w:p>
+    <w:p>
+      <w:r>
+        <w:t xml:space="preserve">Small discussion with Jeroen: </w:t>
+      </w:r>
+    </w:p>
+    <w:p>
+      <w:pPr>
+        <w:pStyle w:val="Lijstalinea"/>
+        <w:numPr>
+          <w:ilvl w:val="0"/>
+          <w:numId w:val="6"/>
+        </w:numPr>
+      </w:pPr>
+      <w:r>
+        <w:t>Is a sense resistor special</w:t>
+      </w:r>
+      <w:r>
+        <w:t xml:space="preserve"> -&gt; figure this out.</w:t>
+      </w:r>
+      <w:r>
+        <w:t xml:space="preserve"> </w:t>
+      </w:r>
+    </w:p>
+    <w:p>
+      <w:pPr>
+        <w:pStyle w:val="Lijstalinea"/>
+        <w:numPr>
+          <w:ilvl w:val="0"/>
+          <w:numId w:val="6"/>
+        </w:numPr>
+      </w:pPr>
+      <w:r>
+        <w:t>Maybe 5 1ohm resistors work</w:t>
+      </w:r>
+      <w:r>
+        <w:t xml:space="preserve"> -&gt; try this to find out if this is something to continue</w:t>
+      </w:r>
+      <w:r>
+        <w:t>.</w:t>
+      </w:r>
+    </w:p>
+    <w:p>
+      <w:pPr>
+        <w:pStyle w:val="Lijstalinea"/>
+        <w:numPr>
+          <w:ilvl w:val="0"/>
+          <w:numId w:val="6"/>
+        </w:numPr>
+      </w:pPr>
+      <w:r>
+        <w:t>Get current h-bridge</w:t>
+      </w:r>
+      <w:r>
+        <w:t xml:space="preserve"> working or search for </w:t>
+      </w:r>
+      <w:r>
+        <w:t>alternative (make your own h-bridge</w:t>
+      </w:r>
+      <w:r>
+        <w:t xml:space="preserve"> with fets</w:t>
+      </w:r>
+      <w:r>
+        <w:t xml:space="preserve"> maybe</w:t>
+      </w:r>
+      <w:r>
+        <w:t>, higher currents</w:t>
+      </w:r>
+      <w:r>
+        <w:t>?</w:t>
+      </w:r>
+      <w:r>
+        <w:t>)</w:t>
+      </w:r>
+    </w:p>
+    <w:p>
+      <w:r>
+        <w:rPr>
+          <w:noProof/>
+        </w:rPr>
+        <w:lastRenderedPageBreak/>
+        <w:drawing>
+          <wp:inline distT="0" distB="0" distL="0" distR="0" wp14:anchorId="13645B1D" wp14:editId="0C081C70">
+            <wp:extent cx="3214587" cy="2174240"/>
+            <wp:effectExtent l="0" t="0" r="5080" b="0"/>
+            <wp:docPr id="1" name="Afbeelding 1"/>
+            <wp:cNvGraphicFramePr>
+              <a:graphicFrameLocks xmlns:a="http://schemas.openxmlformats.org/drawingml/2006/main" noChangeAspect="1"/>
+            </wp:cNvGraphicFramePr>
+            <a:graphic xmlns:a="http://schemas.openxmlformats.org/drawingml/2006/main">
+              <a:graphicData uri="http://schemas.openxmlformats.org/drawingml/2006/picture">
+                <pic:pic xmlns:pic="http://schemas.openxmlformats.org/drawingml/2006/picture">
+                  <pic:nvPicPr>
+                    <pic:cNvPr id="1" name=""/>
+                    <pic:cNvPicPr/>
+                  </pic:nvPicPr>
+                  <pic:blipFill>
+                    <a:blip r:embed="rId5"/>
+                    <a:stretch>
+                      <a:fillRect/>
+                    </a:stretch>
+                  </pic:blipFill>
+                  <pic:spPr>
+                    <a:xfrm>
+                      <a:off x="0" y="0"/>
+                      <a:ext cx="3219340" cy="2177455"/>
+                    </a:xfrm>
+                    <a:prstGeom prst="rect">
+                      <a:avLst/>
+                    </a:prstGeom>
+                  </pic:spPr>
+                </pic:pic>
+              </a:graphicData>
+            </a:graphic>
+          </wp:inline>
+        </w:drawing>
+      </w:r>
+    </w:p>
+    <w:p/>
+    <w:p>
+      <w:r>
+        <w:t>Conclusions process:</w:t>
+      </w:r>
+    </w:p>
+    <w:p>
+      <w:pPr>
+        <w:pStyle w:val="Lijstalinea"/>
+        <w:numPr>
+          <w:ilvl w:val="0"/>
+          <w:numId w:val="4"/>
+        </w:numPr>
+      </w:pPr>
+      <w:r>
+        <w:t>Don’t reflow large capacitors, do it by hand</w:t>
+      </w:r>
+      <w:r>
+        <w:t xml:space="preserve"> after the small parts</w:t>
+      </w:r>
+      <w:r>
+        <w:t xml:space="preserve"> have been solder</w:t>
+      </w:r>
+      <w:r>
+        <w:t>e</w:t>
+      </w:r>
+      <w:r>
+        <w:t>d.</w:t>
+      </w:r>
+    </w:p>
+    <w:p>
+      <w:pPr>
+        <w:pStyle w:val="Lijstalinea"/>
+        <w:numPr>
+          <w:ilvl w:val="0"/>
+          <w:numId w:val="4"/>
+        </w:numPr>
+      </w:pPr>
+      <w:r>
+        <w:t>230 degrees Celsius is usually hot enough</w:t>
+      </w:r>
+      <w:r>
+        <w:t xml:space="preserve"> to melt the solder paste.</w:t>
+      </w:r>
+    </w:p>
+    <w:p>
+      <w:pPr>
+        <w:pStyle w:val="Lijstalinea"/>
+        <w:numPr>
+          <w:ilvl w:val="0"/>
+          <w:numId w:val="4"/>
+        </w:numPr>
+      </w:pPr>
+      <w:r>
+        <w:t>Stencils for small footprints</w:t>
+      </w:r>
+      <w:r>
+        <w:t xml:space="preserve"> diy soldering</w:t>
+      </w:r>
+      <w:r>
+        <w:t xml:space="preserve">, otherwise </w:t>
+      </w:r>
+      <w:r>
+        <w:t>solder</w:t>
+      </w:r>
+      <w:r>
+        <w:t xml:space="preserve"> connections</w:t>
+      </w:r>
+      <w:r>
+        <w:t xml:space="preserve"> will fail.</w:t>
+      </w:r>
+    </w:p>
+    <w:p>
+      <w:pPr>
+        <w:pStyle w:val="Lijstalinea"/>
+        <w:numPr>
+          <w:ilvl w:val="0"/>
+          <w:numId w:val="4"/>
+        </w:numPr>
+        <w:spacing w:before="240"/>
+      </w:pPr>
+      <w:r>
+        <w:t>Always three dubbel check the most important things</w:t>
+      </w:r>
+      <w:r>
+        <w:t xml:space="preserve"> (footprints)</w:t>
+      </w:r>
+      <w:r>
+        <w:t xml:space="preserve">. </w:t>
+      </w:r>
+    </w:p>
+    <w:p>
+      <w:pPr>
+        <w:pStyle w:val="Lijstalinea"/>
+        <w:numPr>
+          <w:ilvl w:val="0"/>
+          <w:numId w:val="4"/>
+        </w:numPr>
+      </w:pPr>
+      <w:r>
+        <w:t>Do some life testing so create mockups for pcb’s to test fit.</w:t>
+      </w:r>
+    </w:p>
+    <w:p>
+      <w:pPr>
+        <w:pStyle w:val="Lijstalinea"/>
+        <w:numPr>
+          <w:ilvl w:val="0"/>
+          <w:numId w:val="4"/>
+        </w:numPr>
+      </w:pPr>
+      <w:r>
+        <w:t>Check solder connections! Visual inspection!</w:t>
+      </w:r>
+      <w:r>
+        <w:t xml:space="preserve"> Mosfet that is not soldered all the way, does not work</w:t>
+      </w:r>
+      <w:r>
+        <w:t>.</w:t>
+      </w:r>
+    </w:p>
+    <w:p>
+      <w:pPr>
+        <w:pStyle w:val="Lijstalinea"/>
+        <w:numPr>
+          <w:ilvl w:val="0"/>
+          <w:numId w:val="4"/>
+        </w:numPr>
+      </w:pPr>
+      <w:r>
+        <w:t>Don’t</w:t>
+      </w:r>
+      <w:r>
+        <w:t xml:space="preserve"> unplug</w:t>
+      </w:r>
+      <w:r>
+        <w:t xml:space="preserve"> things</w:t>
+      </w:r>
+      <w:r>
+        <w:t xml:space="preserve">, plug things or measure things while </w:t>
+      </w:r>
+      <w:r>
+        <w:t>t</w:t>
+      </w:r>
+      <w:r>
+        <w:t>he system is powered.</w:t>
+      </w:r>
+    </w:p>
+    <w:p>
+      <w:pPr>
+        <w:pStyle w:val="Lijstalinea"/>
+        <w:numPr>
+          <w:ilvl w:val="0"/>
+          <w:numId w:val="4"/>
+        </w:numPr>
+      </w:pPr>
+    </w:p>
+    <w:p/>
+    <w:p>
+      <w:pPr>
+        <w:pStyle w:val="Kop1"/>
+      </w:pPr>
+      <w:r>
+        <w:t>POWER usage</w:t>
+      </w:r>
+    </w:p>
+    <w:tbl>
+      <w:tblPr>
+        <w:tblStyle w:val="Tabelraster"/>
+        <w:tblW w:w="0" w:type="auto"/>
+        <w:tblLook w:val="04A0" w:firstRow="1" w:lastRow="0" w:firstColumn="1" w:lastColumn="0" w:noHBand="0" w:noVBand="1"/>
+      </w:tblPr>
+      <w:tblGrid>
+        <w:gridCol w:w="3230"/>
+        <w:gridCol w:w="3021"/>
+        <w:gridCol w:w="2811"/>
+      </w:tblGrid>
+      <w:tr>
+        <w:tc>
+          <w:tcPr>
+            <w:tcW w:w="3230" w:type="dxa"/>
+          </w:tcPr>
+          <w:p>
+            <w:r>
+              <w:t>Component</w:t>
+            </w:r>
+            <w:r>
+              <w:t xml:space="preserve"> type</w:t>
+            </w:r>
+          </w:p>
+        </w:tc>
+        <w:tc>
+          <w:tcPr>
+            <w:tcW w:w="3021" w:type="dxa"/>
+          </w:tcPr>
+          <w:p>
+            <w:r>
+              <w:t>Name</w:t>
+            </w:r>
+          </w:p>
+        </w:tc>
+        <w:tc>
+          <w:tcPr>
+            <w:tcW w:w="2811" w:type="dxa"/>
+          </w:tcPr>
+          <w:p>
+            <w:r>
+              <w:t>Current</w:t>
+            </w:r>
+            <w:r>
+              <w:t xml:space="preserve"> (A)</w:t>
+            </w:r>
+            <w:r>
+              <w:t xml:space="preserve"> </w:t>
+            </w:r>
+            <w:r>
+              <w:t>usage</w:t>
+            </w:r>
+            <w:r>
+              <w:t xml:space="preserve"> tot</w:t>
+            </w:r>
+            <w:r>
+              <w:t>.</w:t>
+            </w:r>
+          </w:p>
+        </w:tc>
+      </w:tr>
+      <w:tr>
+        <w:tc>
+          <w:tcPr>
+            <w:tcW w:w="3230" w:type="dxa"/>
+          </w:tcPr>
+          <w:p>
+            <w:r>
+              <w:t>LED</w:t>
+            </w:r>
+          </w:p>
+        </w:tc>
+        <w:tc>
+          <w:tcPr>
+            <w:tcW w:w="3021" w:type="dxa"/>
+          </w:tcPr>
+          <w:p>
+            <w:r>
+              <w:t>Microscope led</w:t>
+            </w:r>
+          </w:p>
+        </w:tc>
+        <w:tc>
+          <w:tcPr>
+            <w:tcW w:w="2811" w:type="dxa"/>
+          </w:tcPr>
+          <w:p>
+            <w:r>
+              <w:t>0.77</w:t>
+            </w:r>
+          </w:p>
+        </w:tc>
+      </w:tr>
+      <w:tr>
+        <w:tc>
+          <w:tcPr>
+            <w:tcW w:w="3230" w:type="dxa"/>
+          </w:tcPr>
+          <w:p>
+            <w:r>
+              <w:t>FAN</w:t>
+            </w:r>
+          </w:p>
+        </w:tc>
+        <w:tc>
+          <w:tcPr>
+            <w:tcW w:w="3021" w:type="dxa"/>
+          </w:tcPr>
+          <w:p>
+            <w:r>
+              <w:t>Cooling FAN</w:t>
+            </w:r>
+          </w:p>
+        </w:tc>
+        <w:tc>
+          <w:tcPr>
+            <w:tcW w:w="2811" w:type="dxa"/>
+          </w:tcPr>
+          <w:p>
+            <w:r>
+              <w:t>0.150</w:t>
+            </w:r>
+          </w:p>
+        </w:tc>
+      </w:tr>
+      <w:tr>
+        <w:tc>
+          <w:tcPr>
+            <w:tcW w:w="3230" w:type="dxa"/>
+          </w:tcPr>
+          <w:p>
+            <w:r>
+              <w:t>HEATER</w:t>
+            </w:r>
+          </w:p>
+        </w:tc>
+        <w:tc>
+          <w:tcPr>
+            <w:tcW w:w="3021" w:type="dxa"/>
+          </w:tcPr>
+          <w:p>
+            <w:r>
+              <w:t xml:space="preserve">Power </w:t>
+            </w:r>
+            <w:r>
+              <w:t>Resistor</w:t>
+            </w:r>
+            <w:r>
+              <w:t xml:space="preserve"> (10w)</w:t>
+            </w:r>
+          </w:p>
+        </w:tc>
+        <w:tc>
+          <w:tcPr>
+            <w:tcW w:w="2811" w:type="dxa"/>
+          </w:tcPr>
+          <w:p>
+            <w:r>
+              <w:t>1.180</w:t>
+            </w:r>
+          </w:p>
+        </w:tc>
+      </w:tr>
+      <w:tr>
+        <w:tc>
+          <w:tcPr>
+            <w:tcW w:w="3230" w:type="dxa"/>
+          </w:tcPr>
+          <w:p>
+            <w:r>
+              <w:t>Cooler/heater</w:t>
+            </w:r>
+          </w:p>
+        </w:tc>
+        <w:tc>
+          <w:tcPr>
+            <w:tcW w:w="3021" w:type="dxa"/>
+          </w:tcPr>
+          <w:p>
+            <w:r>
+              <w:t>Peltier</w:t>
+            </w:r>
+            <w:r>
+              <w:t xml:space="preserve"> </w:t>
+            </w:r>
+          </w:p>
+        </w:tc>
+        <w:tc>
+          <w:tcPr>
+            <w:tcW w:w="2811" w:type="dxa"/>
+          </w:tcPr>
+          <w:p>
+            <w:r>
+              <w:t>? 0-3</w:t>
+            </w:r>
+            <w:r>
+              <w:t>.6</w:t>
+            </w:r>
+          </w:p>
+        </w:tc>
+      </w:tr>
+      <w:tr>
+        <w:tc>
+          <w:tcPr>
+            <w:tcW w:w="3230" w:type="dxa"/>
+          </w:tcPr>
+          <w:p>
+            <w:r>
+              <w:t>PGPIO</w:t>
+            </w:r>
+          </w:p>
+        </w:tc>
+        <w:tc>
+          <w:tcPr>
+            <w:tcW w:w="3021" w:type="dxa"/>
+          </w:tcPr>
+          <w:p>
+            <w:r>
+              <w:t>X</w:t>
+            </w:r>
+          </w:p>
+        </w:tc>
+        <w:tc>
+          <w:tcPr>
+            <w:tcW w:w="2811" w:type="dxa"/>
+          </w:tcPr>
+          <w:p>
+            <w:r>
+              <w:t>0-6</w:t>
+            </w:r>
+          </w:p>
+        </w:tc>
+      </w:tr>
+      <w:tr>
+        <w:tc>
+          <w:tcPr>
+            <w:tcW w:w="3230" w:type="dxa"/>
+          </w:tcPr>
+          <w:p>
+            <w:r>
+              <w:t>PGPIO</w:t>
+            </w:r>
+          </w:p>
+        </w:tc>
+        <w:tc>
+          <w:tcPr>
+            <w:tcW w:w="3021" w:type="dxa"/>
+          </w:tcPr>
+          <w:p>
+            <w:r>
+              <w:t>X</w:t>
+            </w:r>
+          </w:p>
+        </w:tc>
+        <w:tc>
+          <w:tcPr>
+            <w:tcW w:w="2811" w:type="dxa"/>
+          </w:tcPr>
+          <w:p>
+            <w:r>
+              <w:t>0-6</w:t>
+            </w:r>
+          </w:p>
+        </w:tc>
+      </w:tr>
+      <w:tr>
+        <w:tc>
+          <w:tcPr>
+            <w:tcW w:w="3230" w:type="dxa"/>
+          </w:tcPr>
+          <w:p>
+            <w:r>
+              <w:t>Stepper motor (small)</w:t>
+            </w:r>
+          </w:p>
+        </w:tc>
+        <w:tc>
+          <w:tcPr>
+            <w:tcW w:w="3021" w:type="dxa"/>
+          </w:tcPr>
+          <w:p>
+            <w:r>
+              <w:t>Focus s</w:t>
+            </w:r>
+            <w:r>
+              <w:t>teppermotor</w:t>
+            </w:r>
+            <w:r>
+              <w:t>s</w:t>
+            </w:r>
+          </w:p>
+        </w:tc>
+        <w:tc>
+          <w:tcPr>
+            <w:tcW w:w="2811" w:type="dxa"/>
+          </w:tcPr>
+          <w:p>
+            <w:r>
+              <w:t>?</w:t>
+            </w:r>
+          </w:p>
+        </w:tc>
+      </w:tr>
+      <w:tr>
+        <w:tc>
+          <w:tcPr>
+            <w:tcW w:w="3230" w:type="dxa"/>
+          </w:tcPr>
+          <w:p>
+            <w:r>
+              <w:t>Stepper motor (large)</w:t>
+            </w:r>
+          </w:p>
+        </w:tc>
+        <w:tc>
+          <w:tcPr>
+            <w:tcW w:w="3021" w:type="dxa"/>
+          </w:tcPr>
+          <w:p>
+            <w:r>
+              <w:t>Primary steppermotor</w:t>
+            </w:r>
+          </w:p>
+        </w:tc>
+        <w:tc>
+          <w:tcPr>
+            <w:tcW w:w="2811" w:type="dxa"/>
+          </w:tcPr>
+          <w:p>
+            <w:r>
+              <w:t>1.7</w:t>
+            </w:r>
+          </w:p>
+        </w:tc>
+      </w:tr>
+      <w:tr>
+        <w:tc>
+          <w:tcPr>
+            <w:tcW w:w="3230" w:type="dxa"/>
+          </w:tcPr>
+          <w:p>
+            <w:r>
+              <w:t>Stepper motor (medium)</w:t>
+            </w:r>
+          </w:p>
+        </w:tc>
+        <w:tc>
+          <w:tcPr>
+            <w:tcW w:w="3021" w:type="dxa"/>
+          </w:tcPr>
+          <w:p>
+            <w:r>
+              <w:t>Secondary steppermotor</w:t>
+            </w:r>
+          </w:p>
+        </w:tc>
+        <w:tc>
+          <w:tcPr>
+            <w:tcW w:w="2811" w:type="dxa"/>
+          </w:tcPr>
+          <w:p>
+            <w:r>
+              <w:t>1.5</w:t>
+            </w:r>
+          </w:p>
+        </w:tc>
+      </w:tr>
+      <w:tr>
+        <w:tc>
+          <w:tcPr>
+            <w:tcW w:w="3230" w:type="dxa"/>
+          </w:tcPr>
+          <w:p/>
+        </w:tc>
+        <w:tc>
+          <w:tcPr>
+            <w:tcW w:w="3021" w:type="dxa"/>
+          </w:tcPr>
+          <w:p/>
+        </w:tc>
+        <w:tc>
+          <w:tcPr>
+            <w:tcW w:w="2811" w:type="dxa"/>
+          </w:tcPr>
+          <w:p/>
+        </w:tc>
+      </w:tr>
+    </w:tbl>
     <w:p/>
     <w:sectPr>
       <w:pgSz w:w="11906" w:h="16838"/>
@@ -81,6 +1298,119 @@
 <file path=word/numbering.xml><?xml version="1.0" encoding="utf-8"?>
 <w:numbering xmlns:wpc="http://schemas.microsoft.com/office/word/2010/wordprocessingCanvas" xmlns:cx="http://schemas.microsoft.com/office/drawing/2014/chartex" xmlns:cx1="http://schemas.microsoft.com/office/drawing/2015/9/8/chartex" xmlns:cx2="http://schemas.microsoft.com/office/drawing/2015/10/21/chartex" xmlns:cx3="http://schemas.microsoft.com/office/drawing/2016/5/9/chartex" xmlns:cx4="http://schemas.microsoft.com/office/drawing/2016/5/10/chartex" xmlns:cx5="http://schemas.microsoft.com/office/drawing/2016/5/11/chartex" xmlns:cx6="http://schemas.microsoft.com/office/drawing/2016/5/12/chartex" xmlns:cx7="http://schemas.microsoft.com/office/drawing/2016/5/13/chartex" xmlns:cx8="http://schemas.microsoft.com/office/drawing/2016/5/14/chartex" xmlns:mc="http://schemas.openxmlformats.org/markup-compatibility/2006" xmlns:aink="http://schemas.microsoft.com/office/drawing/2016/ink" xmlns:am3d="http://schemas.microsoft.com/office/drawing/2017/model3d" xmlns:o="urn:schemas-microsoft-com:office:office" xmlns:oel="http://schemas.microsoft.com/office/2019/extlst" xmlns:r="http://schemas.openxmlformats.org/officeDocument/2006/relationships" xmlns:m="http://schemas.openxmlformats.org/officeDocument/2006/math" xmlns:v="urn:schemas-microsoft-com:vml" xmlns:wp14="http://schemas.microsoft.com/office/word/2010/wordprocessingDrawing" xmlns:wp="http://schemas.openxmlformats.org/drawingml/2006/wordprocessingDrawing" xmlns:w10="urn:schemas-microsoft-com:office:word" xmlns:w="http://schemas.openxmlformats.org/wordprocessingml/2006/main" xmlns:w14="http://schemas.microsoft.com/office/word/2010/wordml" xmlns:w15="http://schemas.microsoft.com/office/word/2012/wordml" xmlns:w16cex="http://schemas.microsoft.com/office/word/2018/wordml/cex" xmlns:w16cid="http://schemas.microsoft.com/office/word/2016/wordml/cid" xmlns:w16="http://schemas.microsoft.com/office/word/2018/wordml" xmlns:w16sdtdh="http://schemas.microsoft.com/office/word/2020/wordml/sdtdatahash" xmlns:w16se="http://schemas.microsoft.com/office/word/2015/wordml/symex" xmlns:wpg="http://schemas.microsoft.com/office/word/2010/wordprocessingGroup" xmlns:wpi="http://schemas.microsoft.com/office/word/2010/wordprocessingInk" xmlns:wne="http://schemas.microsoft.com/office/word/2006/wordml" xmlns:wps="http://schemas.microsoft.com/office/word/2010/wordprocessingShape" mc:Ignorable="w14 w15 w16se w16cid w16 w16cex w16sdtdh wp14">
   <w:abstractNum w:abstractNumId="0" w15:restartNumberingAfterBreak="0">
+    <w:nsid w:val="0B236258"/>
+    <w:multiLevelType w:val="hybridMultilevel"/>
+    <w:tmpl w:val="E8E8C6B8"/>
+    <w:lvl w:ilvl="0" w:tplc="04130001">
+      <w:start w:val="1"/>
+      <w:numFmt w:val="bullet"/>
+      <w:lvlText w:val=""/>
+      <w:lvlJc w:val="left"/>
+      <w:pPr>
+        <w:ind w:left="720" w:hanging="360"/>
+      </w:pPr>
+      <w:rPr>
+        <w:rFonts w:ascii="Symbol" w:hAnsi="Symbol" w:hint="default"/>
+      </w:rPr>
+    </w:lvl>
+    <w:lvl w:ilvl="1" w:tplc="04130003" w:tentative="1">
+      <w:start w:val="1"/>
+      <w:numFmt w:val="bullet"/>
+      <w:lvlText w:val="o"/>
+      <w:lvlJc w:val="left"/>
+      <w:pPr>
+        <w:ind w:left="1440" w:hanging="360"/>
+      </w:pPr>
+      <w:rPr>
+        <w:rFonts w:ascii="Courier New" w:hAnsi="Courier New" w:cs="Courier New" w:hint="default"/>
+      </w:rPr>
+    </w:lvl>
+    <w:lvl w:ilvl="2" w:tplc="04130005" w:tentative="1">
+      <w:start w:val="1"/>
+      <w:numFmt w:val="bullet"/>
+      <w:lvlText w:val=""/>
+      <w:lvlJc w:val="left"/>
+      <w:pPr>
+        <w:ind w:left="2160" w:hanging="360"/>
+      </w:pPr>
+      <w:rPr>
+        <w:rFonts w:ascii="Wingdings" w:hAnsi="Wingdings" w:hint="default"/>
+      </w:rPr>
+    </w:lvl>
+    <w:lvl w:ilvl="3" w:tplc="04130001" w:tentative="1">
+      <w:start w:val="1"/>
+      <w:numFmt w:val="bullet"/>
+      <w:lvlText w:val=""/>
+      <w:lvlJc w:val="left"/>
+      <w:pPr>
+        <w:ind w:left="2880" w:hanging="360"/>
+      </w:pPr>
+      <w:rPr>
+        <w:rFonts w:ascii="Symbol" w:hAnsi="Symbol" w:hint="default"/>
+      </w:rPr>
+    </w:lvl>
+    <w:lvl w:ilvl="4" w:tplc="04130003" w:tentative="1">
+      <w:start w:val="1"/>
+      <w:numFmt w:val="bullet"/>
+      <w:lvlText w:val="o"/>
+      <w:lvlJc w:val="left"/>
+      <w:pPr>
+        <w:ind w:left="3600" w:hanging="360"/>
+      </w:pPr>
+      <w:rPr>
+        <w:rFonts w:ascii="Courier New" w:hAnsi="Courier New" w:cs="Courier New" w:hint="default"/>
+      </w:rPr>
+    </w:lvl>
+    <w:lvl w:ilvl="5" w:tplc="04130005" w:tentative="1">
+      <w:start w:val="1"/>
+      <w:numFmt w:val="bullet"/>
+      <w:lvlText w:val=""/>
+      <w:lvlJc w:val="left"/>
+      <w:pPr>
+        <w:ind w:left="4320" w:hanging="360"/>
+      </w:pPr>
+      <w:rPr>
+        <w:rFonts w:ascii="Wingdings" w:hAnsi="Wingdings" w:hint="default"/>
+      </w:rPr>
+    </w:lvl>
+    <w:lvl w:ilvl="6" w:tplc="04130001" w:tentative="1">
+      <w:start w:val="1"/>
+      <w:numFmt w:val="bullet"/>
+      <w:lvlText w:val=""/>
+      <w:lvlJc w:val="left"/>
+      <w:pPr>
+        <w:ind w:left="5040" w:hanging="360"/>
+      </w:pPr>
+      <w:rPr>
+        <w:rFonts w:ascii="Symbol" w:hAnsi="Symbol" w:hint="default"/>
+      </w:rPr>
+    </w:lvl>
+    <w:lvl w:ilvl="7" w:tplc="04130003" w:tentative="1">
+      <w:start w:val="1"/>
+      <w:numFmt w:val="bullet"/>
+      <w:lvlText w:val="o"/>
+      <w:lvlJc w:val="left"/>
+      <w:pPr>
+        <w:ind w:left="5760" w:hanging="360"/>
+      </w:pPr>
+      <w:rPr>
+        <w:rFonts w:ascii="Courier New" w:hAnsi="Courier New" w:cs="Courier New" w:hint="default"/>
+      </w:rPr>
+    </w:lvl>
+    <w:lvl w:ilvl="8" w:tplc="04130005" w:tentative="1">
+      <w:start w:val="1"/>
+      <w:numFmt w:val="bullet"/>
+      <w:lvlText w:val=""/>
+      <w:lvlJc w:val="left"/>
+      <w:pPr>
+        <w:ind w:left="6480" w:hanging="360"/>
+      </w:pPr>
+      <w:rPr>
+        <w:rFonts w:ascii="Wingdings" w:hAnsi="Wingdings" w:hint="default"/>
+      </w:rPr>
+    </w:lvl>
+  </w:abstractNum>
+  <w:abstractNum w:abstractNumId="1" w15:restartNumberingAfterBreak="0">
     <w:nsid w:val="1FF94E57"/>
     <w:multiLevelType w:val="hybridMultilevel"/>
     <w:tmpl w:val="2DA445F4"/>
@@ -193,7 +1523,120 @@
       </w:rPr>
     </w:lvl>
   </w:abstractNum>
-  <w:abstractNum w:abstractNumId="1" w15:restartNumberingAfterBreak="0">
+  <w:abstractNum w:abstractNumId="2" w15:restartNumberingAfterBreak="0">
+    <w:nsid w:val="3CDC7679"/>
+    <w:multiLevelType w:val="hybridMultilevel"/>
+    <w:tmpl w:val="C59ED7D0"/>
+    <w:lvl w:ilvl="0" w:tplc="04130001">
+      <w:start w:val="1"/>
+      <w:numFmt w:val="bullet"/>
+      <w:lvlText w:val=""/>
+      <w:lvlJc w:val="left"/>
+      <w:pPr>
+        <w:ind w:left="720" w:hanging="360"/>
+      </w:pPr>
+      <w:rPr>
+        <w:rFonts w:ascii="Symbol" w:hAnsi="Symbol" w:hint="default"/>
+      </w:rPr>
+    </w:lvl>
+    <w:lvl w:ilvl="1" w:tplc="04130003" w:tentative="1">
+      <w:start w:val="1"/>
+      <w:numFmt w:val="bullet"/>
+      <w:lvlText w:val="o"/>
+      <w:lvlJc w:val="left"/>
+      <w:pPr>
+        <w:ind w:left="1440" w:hanging="360"/>
+      </w:pPr>
+      <w:rPr>
+        <w:rFonts w:ascii="Courier New" w:hAnsi="Courier New" w:cs="Courier New" w:hint="default"/>
+      </w:rPr>
+    </w:lvl>
+    <w:lvl w:ilvl="2" w:tplc="04130005" w:tentative="1">
+      <w:start w:val="1"/>
+      <w:numFmt w:val="bullet"/>
+      <w:lvlText w:val=""/>
+      <w:lvlJc w:val="left"/>
+      <w:pPr>
+        <w:ind w:left="2160" w:hanging="360"/>
+      </w:pPr>
+      <w:rPr>
+        <w:rFonts w:ascii="Wingdings" w:hAnsi="Wingdings" w:hint="default"/>
+      </w:rPr>
+    </w:lvl>
+    <w:lvl w:ilvl="3" w:tplc="04130001" w:tentative="1">
+      <w:start w:val="1"/>
+      <w:numFmt w:val="bullet"/>
+      <w:lvlText w:val=""/>
+      <w:lvlJc w:val="left"/>
+      <w:pPr>
+        <w:ind w:left="2880" w:hanging="360"/>
+      </w:pPr>
+      <w:rPr>
+        <w:rFonts w:ascii="Symbol" w:hAnsi="Symbol" w:hint="default"/>
+      </w:rPr>
+    </w:lvl>
+    <w:lvl w:ilvl="4" w:tplc="04130003" w:tentative="1">
+      <w:start w:val="1"/>
+      <w:numFmt w:val="bullet"/>
+      <w:lvlText w:val="o"/>
+      <w:lvlJc w:val="left"/>
+      <w:pPr>
+        <w:ind w:left="3600" w:hanging="360"/>
+      </w:pPr>
+      <w:rPr>
+        <w:rFonts w:ascii="Courier New" w:hAnsi="Courier New" w:cs="Courier New" w:hint="default"/>
+      </w:rPr>
+    </w:lvl>
+    <w:lvl w:ilvl="5" w:tplc="04130005" w:tentative="1">
+      <w:start w:val="1"/>
+      <w:numFmt w:val="bullet"/>
+      <w:lvlText w:val=""/>
+      <w:lvlJc w:val="left"/>
+      <w:pPr>
+        <w:ind w:left="4320" w:hanging="360"/>
+      </w:pPr>
+      <w:rPr>
+        <w:rFonts w:ascii="Wingdings" w:hAnsi="Wingdings" w:hint="default"/>
+      </w:rPr>
+    </w:lvl>
+    <w:lvl w:ilvl="6" w:tplc="04130001" w:tentative="1">
+      <w:start w:val="1"/>
+      <w:numFmt w:val="bullet"/>
+      <w:lvlText w:val=""/>
+      <w:lvlJc w:val="left"/>
+      <w:pPr>
+        <w:ind w:left="5040" w:hanging="360"/>
+      </w:pPr>
+      <w:rPr>
+        <w:rFonts w:ascii="Symbol" w:hAnsi="Symbol" w:hint="default"/>
+      </w:rPr>
+    </w:lvl>
+    <w:lvl w:ilvl="7" w:tplc="04130003" w:tentative="1">
+      <w:start w:val="1"/>
+      <w:numFmt w:val="bullet"/>
+      <w:lvlText w:val="o"/>
+      <w:lvlJc w:val="left"/>
+      <w:pPr>
+        <w:ind w:left="5760" w:hanging="360"/>
+      </w:pPr>
+      <w:rPr>
+        <w:rFonts w:ascii="Courier New" w:hAnsi="Courier New" w:cs="Courier New" w:hint="default"/>
+      </w:rPr>
+    </w:lvl>
+    <w:lvl w:ilvl="8" w:tplc="04130005" w:tentative="1">
+      <w:start w:val="1"/>
+      <w:numFmt w:val="bullet"/>
+      <w:lvlText w:val=""/>
+      <w:lvlJc w:val="left"/>
+      <w:pPr>
+        <w:ind w:left="6480" w:hanging="360"/>
+      </w:pPr>
+      <w:rPr>
+        <w:rFonts w:ascii="Wingdings" w:hAnsi="Wingdings" w:hint="default"/>
+      </w:rPr>
+    </w:lvl>
+  </w:abstractNum>
+  <w:abstractNum w:abstractNumId="3" w15:restartNumberingAfterBreak="0">
     <w:nsid w:val="55321DFC"/>
     <w:multiLevelType w:val="hybridMultilevel"/>
     <w:tmpl w:val="13B6A6E8"/>
@@ -279,7 +1722,120 @@
       </w:pPr>
     </w:lvl>
   </w:abstractNum>
-  <w:abstractNum w:abstractNumId="2" w15:restartNumberingAfterBreak="0">
+  <w:abstractNum w:abstractNumId="4" w15:restartNumberingAfterBreak="0">
+    <w:nsid w:val="5DA25933"/>
+    <w:multiLevelType w:val="hybridMultilevel"/>
+    <w:tmpl w:val="A27E35E8"/>
+    <w:lvl w:ilvl="0" w:tplc="04130001">
+      <w:start w:val="1"/>
+      <w:numFmt w:val="bullet"/>
+      <w:lvlText w:val=""/>
+      <w:lvlJc w:val="left"/>
+      <w:pPr>
+        <w:ind w:left="720" w:hanging="360"/>
+      </w:pPr>
+      <w:rPr>
+        <w:rFonts w:ascii="Symbol" w:hAnsi="Symbol" w:hint="default"/>
+      </w:rPr>
+    </w:lvl>
+    <w:lvl w:ilvl="1" w:tplc="04130003" w:tentative="1">
+      <w:start w:val="1"/>
+      <w:numFmt w:val="bullet"/>
+      <w:lvlText w:val="o"/>
+      <w:lvlJc w:val="left"/>
+      <w:pPr>
+        <w:ind w:left="1440" w:hanging="360"/>
+      </w:pPr>
+      <w:rPr>
+        <w:rFonts w:ascii="Courier New" w:hAnsi="Courier New" w:cs="Courier New" w:hint="default"/>
+      </w:rPr>
+    </w:lvl>
+    <w:lvl w:ilvl="2" w:tplc="04130005" w:tentative="1">
+      <w:start w:val="1"/>
+      <w:numFmt w:val="bullet"/>
+      <w:lvlText w:val=""/>
+      <w:lvlJc w:val="left"/>
+      <w:pPr>
+        <w:ind w:left="2160" w:hanging="360"/>
+      </w:pPr>
+      <w:rPr>
+        <w:rFonts w:ascii="Wingdings" w:hAnsi="Wingdings" w:hint="default"/>
+      </w:rPr>
+    </w:lvl>
+    <w:lvl w:ilvl="3" w:tplc="04130001" w:tentative="1">
+      <w:start w:val="1"/>
+      <w:numFmt w:val="bullet"/>
+      <w:lvlText w:val=""/>
+      <w:lvlJc w:val="left"/>
+      <w:pPr>
+        <w:ind w:left="2880" w:hanging="360"/>
+      </w:pPr>
+      <w:rPr>
+        <w:rFonts w:ascii="Symbol" w:hAnsi="Symbol" w:hint="default"/>
+      </w:rPr>
+    </w:lvl>
+    <w:lvl w:ilvl="4" w:tplc="04130003" w:tentative="1">
+      <w:start w:val="1"/>
+      <w:numFmt w:val="bullet"/>
+      <w:lvlText w:val="o"/>
+      <w:lvlJc w:val="left"/>
+      <w:pPr>
+        <w:ind w:left="3600" w:hanging="360"/>
+      </w:pPr>
+      <w:rPr>
+        <w:rFonts w:ascii="Courier New" w:hAnsi="Courier New" w:cs="Courier New" w:hint="default"/>
+      </w:rPr>
+    </w:lvl>
+    <w:lvl w:ilvl="5" w:tplc="04130005" w:tentative="1">
+      <w:start w:val="1"/>
+      <w:numFmt w:val="bullet"/>
+      <w:lvlText w:val=""/>
+      <w:lvlJc w:val="left"/>
+      <w:pPr>
+        <w:ind w:left="4320" w:hanging="360"/>
+      </w:pPr>
+      <w:rPr>
+        <w:rFonts w:ascii="Wingdings" w:hAnsi="Wingdings" w:hint="default"/>
+      </w:rPr>
+    </w:lvl>
+    <w:lvl w:ilvl="6" w:tplc="04130001" w:tentative="1">
+      <w:start w:val="1"/>
+      <w:numFmt w:val="bullet"/>
+      <w:lvlText w:val=""/>
+      <w:lvlJc w:val="left"/>
+      <w:pPr>
+        <w:ind w:left="5040" w:hanging="360"/>
+      </w:pPr>
+      <w:rPr>
+        <w:rFonts w:ascii="Symbol" w:hAnsi="Symbol" w:hint="default"/>
+      </w:rPr>
+    </w:lvl>
+    <w:lvl w:ilvl="7" w:tplc="04130003" w:tentative="1">
+      <w:start w:val="1"/>
+      <w:numFmt w:val="bullet"/>
+      <w:lvlText w:val="o"/>
+      <w:lvlJc w:val="left"/>
+      <w:pPr>
+        <w:ind w:left="5760" w:hanging="360"/>
+      </w:pPr>
+      <w:rPr>
+        <w:rFonts w:ascii="Courier New" w:hAnsi="Courier New" w:cs="Courier New" w:hint="default"/>
+      </w:rPr>
+    </w:lvl>
+    <w:lvl w:ilvl="8" w:tplc="04130005" w:tentative="1">
+      <w:start w:val="1"/>
+      <w:numFmt w:val="bullet"/>
+      <w:lvlText w:val=""/>
+      <w:lvlJc w:val="left"/>
+      <w:pPr>
+        <w:ind w:left="6480" w:hanging="360"/>
+      </w:pPr>
+      <w:rPr>
+        <w:rFonts w:ascii="Wingdings" w:hAnsi="Wingdings" w:hint="default"/>
+      </w:rPr>
+    </w:lvl>
+  </w:abstractNum>
+  <w:abstractNum w:abstractNumId="5" w15:restartNumberingAfterBreak="0">
     <w:nsid w:val="6FCE0C7C"/>
     <w:multiLevelType w:val="hybridMultilevel"/>
     <w:tmpl w:val="F9A4A670"/>
@@ -393,13 +1949,22 @@
     </w:lvl>
   </w:abstractNum>
   <w:num w:numId="1" w16cid:durableId="565602384">
+    <w:abstractNumId w:val="1"/>
+  </w:num>
+  <w:num w:numId="2" w16cid:durableId="301734823">
+    <w:abstractNumId w:val="5"/>
+  </w:num>
+  <w:num w:numId="3" w16cid:durableId="1277255254">
+    <w:abstractNumId w:val="3"/>
+  </w:num>
+  <w:num w:numId="4" w16cid:durableId="788933240">
     <w:abstractNumId w:val="0"/>
   </w:num>
-  <w:num w:numId="2" w16cid:durableId="301734823">
+  <w:num w:numId="5" w16cid:durableId="333533324">
+    <w:abstractNumId w:val="4"/>
+  </w:num>
+  <w:num w:numId="6" w16cid:durableId="1123305324">
     <w:abstractNumId w:val="2"/>
-  </w:num>
-  <w:num w:numId="3" w16cid:durableId="1277255254">
-    <w:abstractNumId w:val="1"/>
   </w:num>
 </w:numbering>
 </file>
@@ -806,6 +2371,27 @@
       <w:lang w:val="en-US"/>
     </w:rPr>
   </w:style>
+  <w:style w:type="paragraph" w:styleId="Kop1">
+    <w:name w:val="heading 1"/>
+    <w:basedOn w:val="Standaard"/>
+    <w:next w:val="Standaard"/>
+    <w:link w:val="Kop1Char"/>
+    <w:uiPriority w:val="9"/>
+    <w:qFormat/>
+    <w:rsid w:val="005B50D7"/>
+    <w:pPr>
+      <w:keepNext/>
+      <w:keepLines/>
+      <w:spacing w:before="240" w:after="0"/>
+      <w:outlineLvl w:val="0"/>
+    </w:pPr>
+    <w:rPr>
+      <w:rFonts w:asciiTheme="majorHAnsi" w:eastAsiaTheme="majorEastAsia" w:hAnsiTheme="majorHAnsi" w:cstheme="majorBidi"/>
+      <w:color w:val="2F5496" w:themeColor="accent1" w:themeShade="BF"/>
+      <w:sz w:val="32"/>
+      <w:szCs w:val="32"/>
+    </w:rPr>
+  </w:style>
   <w:style w:type="character" w:default="1" w:styleId="Standaardalinea-lettertype">
     <w:name w:val="Default Paragraph Font"/>
     <w:uiPriority w:val="1"/>
@@ -843,6 +2429,39 @@
       <w:ind w:left="720"/>
       <w:contextualSpacing/>
     </w:pPr>
+  </w:style>
+  <w:style w:type="character" w:customStyle="1" w:styleId="Kop1Char">
+    <w:name w:val="Kop 1 Char"/>
+    <w:basedOn w:val="Standaardalinea-lettertype"/>
+    <w:link w:val="Kop1"/>
+    <w:uiPriority w:val="9"/>
+    <w:rsid w:val="005B50D7"/>
+    <w:rPr>
+      <w:rFonts w:asciiTheme="majorHAnsi" w:eastAsiaTheme="majorEastAsia" w:hAnsiTheme="majorHAnsi" w:cstheme="majorBidi"/>
+      <w:color w:val="2F5496" w:themeColor="accent1" w:themeShade="BF"/>
+      <w:sz w:val="32"/>
+      <w:szCs w:val="32"/>
+      <w:lang w:val="en-US"/>
+    </w:rPr>
+  </w:style>
+  <w:style w:type="table" w:styleId="Tabelraster">
+    <w:name w:val="Table Grid"/>
+    <w:basedOn w:val="Standaardtabel"/>
+    <w:uiPriority w:val="39"/>
+    <w:rsid w:val="00DA770C"/>
+    <w:pPr>
+      <w:spacing w:after="0" w:line="240" w:lineRule="auto"/>
+    </w:pPr>
+    <w:tblPr>
+      <w:tblBorders>
+        <w:top w:val="single" w:sz="4" w:space="0" w:color="auto"/>
+        <w:left w:val="single" w:sz="4" w:space="0" w:color="auto"/>
+        <w:bottom w:val="single" w:sz="4" w:space="0" w:color="auto"/>
+        <w:right w:val="single" w:sz="4" w:space="0" w:color="auto"/>
+        <w:insideH w:val="single" w:sz="4" w:space="0" w:color="auto"/>
+        <w:insideV w:val="single" w:sz="4" w:space="0" w:color="auto"/>
+      </w:tblBorders>
+    </w:tblPr>
   </w:style>
 </w:styles>
 </file>

</xml_diff>

<commit_message>
added i2c esd error to word doc
</commit_message>
<xml_diff>
--- a/Hardware/Improvements for V0.2/Improvements for V0.2docx.docx
+++ b/Hardware/Improvements for V0.2/Improvements for V0.2docx.docx
@@ -574,13 +574,7 @@
         <w:t xml:space="preserve">Maybe </w:t>
       </w:r>
       <w:r>
-        <w:t xml:space="preserve">use the xl6009 for the raspberry pi and 5V line (4A is </w:t>
-      </w:r>
-      <w:r>
-        <w:t>possibly</w:t>
-      </w:r>
-      <w:r>
-        <w:t xml:space="preserve"> more stable than the 3A)</w:t>
+        <w:t>use the xl6009 for the raspberry pi and 5V line (4A is possibly more stable than the 3A)</w:t>
       </w:r>
     </w:p>
     <w:p>
@@ -614,85 +608,153 @@
       </w:r>
     </w:p>
     <w:p>
-      <w:r>
-        <w:t xml:space="preserve">Small discussion with Jeroen: </w:t>
-      </w:r>
-    </w:p>
-    <w:p>
-      <w:pPr>
-        <w:pStyle w:val="Lijstalinea"/>
-        <w:numPr>
-          <w:ilvl w:val="0"/>
-          <w:numId w:val="6"/>
-        </w:numPr>
-      </w:pPr>
-      <w:r>
-        <w:t>Is a sense resistor special</w:t>
-      </w:r>
-      <w:r>
-        <w:t xml:space="preserve"> -&gt; figure this out.</w:t>
-      </w:r>
-      <w:r>
-        <w:t xml:space="preserve"> </w:t>
-      </w:r>
-    </w:p>
-    <w:p>
-      <w:pPr>
-        <w:pStyle w:val="Lijstalinea"/>
-        <w:numPr>
-          <w:ilvl w:val="0"/>
-          <w:numId w:val="6"/>
-        </w:numPr>
-      </w:pPr>
-      <w:r>
-        <w:t>Maybe 5 1ohm resistors work</w:t>
-      </w:r>
-      <w:r>
-        <w:t xml:space="preserve"> -&gt; try this to find out if this is something to continue</w:t>
-      </w:r>
-      <w:r>
-        <w:t>.</w:t>
-      </w:r>
-    </w:p>
-    <w:p>
-      <w:pPr>
-        <w:pStyle w:val="Lijstalinea"/>
-        <w:numPr>
-          <w:ilvl w:val="0"/>
-          <w:numId w:val="6"/>
-        </w:numPr>
-      </w:pPr>
-      <w:r>
-        <w:t>Get current h-bridge</w:t>
-      </w:r>
-      <w:r>
-        <w:t xml:space="preserve"> working or search for </w:t>
-      </w:r>
-      <w:r>
-        <w:t>alternative (make your own h-bridge</w:t>
-      </w:r>
-      <w:r>
-        <w:t xml:space="preserve"> with fets</w:t>
-      </w:r>
-      <w:r>
-        <w:t xml:space="preserve"> maybe</w:t>
-      </w:r>
-      <w:r>
-        <w:t>, higher currents</w:t>
-      </w:r>
-      <w:r>
-        <w:t>?</w:t>
-      </w:r>
-      <w:r>
-        <w:t>)</w:t>
-      </w:r>
-    </w:p>
-    <w:p>
+      <w:pPr>
+        <w:pStyle w:val="Lijstalinea"/>
+        <w:numPr>
+          <w:ilvl w:val="0"/>
+          <w:numId w:val="2"/>
+        </w:numPr>
+      </w:pPr>
+      <w:r>
+        <w:t>I2C NOT working probably due to esd protection ic.</w:t>
+      </w:r>
+      <w:r>
+        <w:t xml:space="preserve"> Use diode alternative: </w:t>
+      </w:r>
       <w:r>
         <w:rPr>
           <w:noProof/>
         </w:rPr>
+        <w:drawing>
+          <wp:inline distT="0" distB="0" distL="0" distR="0" wp14:anchorId="1FA75077" wp14:editId="383704A7">
+            <wp:extent cx="1822450" cy="1356391"/>
+            <wp:effectExtent l="0" t="0" r="6350" b="0"/>
+            <wp:docPr id="2" name="Afbeelding 2" descr="evaluating ESD protection for 3.3V i2c - Electrical Engineering Stack  Exchange"/>
+            <wp:cNvGraphicFramePr>
+              <a:graphicFrameLocks xmlns:a="http://schemas.openxmlformats.org/drawingml/2006/main" noChangeAspect="1"/>
+            </wp:cNvGraphicFramePr>
+            <a:graphic xmlns:a="http://schemas.openxmlformats.org/drawingml/2006/main">
+              <a:graphicData uri="http://schemas.openxmlformats.org/drawingml/2006/picture">
+                <pic:pic xmlns:pic="http://schemas.openxmlformats.org/drawingml/2006/picture">
+                  <pic:nvPicPr>
+                    <pic:cNvPr id="0" name="Picture 1" descr="evaluating ESD protection for 3.3V i2c - Electrical Engineering Stack  Exchange"/>
+                    <pic:cNvPicPr>
+                      <a:picLocks noChangeAspect="1" noChangeArrowheads="1"/>
+                    </pic:cNvPicPr>
+                  </pic:nvPicPr>
+                  <pic:blipFill>
+                    <a:blip r:embed="rId5" cstate="print">
+                      <a:extLst>
+                        <a:ext uri="{28A0092B-C50C-407E-A947-70E740481C1C}">
+                          <a14:useLocalDpi xmlns:a14="http://schemas.microsoft.com/office/drawing/2010/main" val="0"/>
+                        </a:ext>
+                      </a:extLst>
+                    </a:blip>
+                    <a:srcRect/>
+                    <a:stretch>
+                      <a:fillRect/>
+                    </a:stretch>
+                  </pic:blipFill>
+                  <pic:spPr bwMode="auto">
+                    <a:xfrm>
+                      <a:off x="0" y="0"/>
+                      <a:ext cx="1826058" cy="1359076"/>
+                    </a:xfrm>
+                    <a:prstGeom prst="rect">
+                      <a:avLst/>
+                    </a:prstGeom>
+                    <a:noFill/>
+                    <a:ln>
+                      <a:noFill/>
+                    </a:ln>
+                  </pic:spPr>
+                </pic:pic>
+              </a:graphicData>
+            </a:graphic>
+          </wp:inline>
+        </w:drawing>
+      </w:r>
+    </w:p>
+    <w:p>
+      <w:r>
+        <w:t xml:space="preserve">Small discussion with Jeroen: </w:t>
+      </w:r>
+    </w:p>
+    <w:p>
+      <w:pPr>
+        <w:pStyle w:val="Lijstalinea"/>
+        <w:numPr>
+          <w:ilvl w:val="0"/>
+          <w:numId w:val="6"/>
+        </w:numPr>
+      </w:pPr>
+      <w:r>
+        <w:t>Is a sense resistor special</w:t>
+      </w:r>
+      <w:r>
+        <w:t xml:space="preserve"> -&gt; figure this out.</w:t>
+      </w:r>
+      <w:r>
+        <w:t xml:space="preserve"> </w:t>
+      </w:r>
+    </w:p>
+    <w:p>
+      <w:pPr>
+        <w:pStyle w:val="Lijstalinea"/>
+        <w:numPr>
+          <w:ilvl w:val="0"/>
+          <w:numId w:val="6"/>
+        </w:numPr>
+      </w:pPr>
+      <w:r>
         <w:lastRenderedPageBreak/>
+        <w:t>Maybe 5 1ohm resistors work</w:t>
+      </w:r>
+      <w:r>
+        <w:t xml:space="preserve"> -&gt; try this to find out if this is something to continue</w:t>
+      </w:r>
+      <w:r>
+        <w:t>.</w:t>
+      </w:r>
+    </w:p>
+    <w:p>
+      <w:pPr>
+        <w:pStyle w:val="Lijstalinea"/>
+        <w:numPr>
+          <w:ilvl w:val="0"/>
+          <w:numId w:val="6"/>
+        </w:numPr>
+      </w:pPr>
+      <w:r>
+        <w:t>Get current h-bridge</w:t>
+      </w:r>
+      <w:r>
+        <w:t xml:space="preserve"> working or search for </w:t>
+      </w:r>
+      <w:r>
+        <w:t>alternative (make your own h-bridge</w:t>
+      </w:r>
+      <w:r>
+        <w:t xml:space="preserve"> with fets</w:t>
+      </w:r>
+      <w:r>
+        <w:t xml:space="preserve"> maybe</w:t>
+      </w:r>
+      <w:r>
+        <w:t>, higher currents</w:t>
+      </w:r>
+      <w:r>
+        <w:t>?</w:t>
+      </w:r>
+      <w:r>
+        <w:t>)</w:t>
+      </w:r>
+    </w:p>
+    <w:p>
+      <w:r>
+        <w:rPr>
+          <w:noProof/>
+        </w:rPr>
         <w:drawing>
           <wp:inline distT="0" distB="0" distL="0" distR="0" wp14:anchorId="13645B1D" wp14:editId="0C081C70">
             <wp:extent cx="3214587" cy="2174240"/>
@@ -709,7 +771,7 @@
                     <pic:cNvPicPr/>
                   </pic:nvPicPr>
                   <pic:blipFill>
-                    <a:blip r:embed="rId5"/>
+                    <a:blip r:embed="rId6"/>
                     <a:stretch>
                       <a:fillRect/>
                     </a:stretch>

</xml_diff>

<commit_message>
started on V0.2 schematic fixes
-fixed vcc on drv8838
-added bypass to backpower protection circuit rpi
-removed unnecessary capacitors
-removed esd ic's
-added esd tvs diodes
-made schematic more readable
-fixed u7 in pcb new(see point 1)
-changed enable focus to hierarchal flag
-stepper motors are 12V only now (removed jumper)
-removed testpoints
</commit_message>
<xml_diff>
--- a/Hardware/Improvements for V0.2/Improvements for V0.2docx.docx
+++ b/Hardware/Improvements for V0.2/Improvements for V0.2docx.docx
@@ -682,6 +682,12 @@
     </w:p>
     <w:p>
       <w:r>
+        <w:br w:type="page"/>
+      </w:r>
+    </w:p>
+    <w:p>
+      <w:r>
+        <w:lastRenderedPageBreak/>
         <w:t xml:space="preserve">Small discussion with Jeroen: </w:t>
       </w:r>
     </w:p>
@@ -694,7 +700,6 @@
         </w:numPr>
       </w:pPr>
       <w:r>
-        <w:lastRenderedPageBreak/>
         <w:t>Is a sense resistor special</w:t>
       </w:r>
       <w:r>
@@ -800,9 +805,9 @@
           <w:noProof/>
         </w:rPr>
         <w:drawing>
-          <wp:inline distT="0" distB="0" distL="0" distR="0" wp14:anchorId="13645B1D" wp14:editId="0C081C70">
-            <wp:extent cx="3214587" cy="2174240"/>
-            <wp:effectExtent l="0" t="0" r="5080" b="0"/>
+          <wp:inline distT="0" distB="0" distL="0" distR="0" wp14:anchorId="13645B1D" wp14:editId="098A8594">
+            <wp:extent cx="3393831" cy="2295474"/>
+            <wp:effectExtent l="0" t="0" r="0" b="0"/>
             <wp:docPr id="1" name="Afbeelding 1"/>
             <wp:cNvGraphicFramePr>
               <a:graphicFrameLocks xmlns:a="http://schemas.openxmlformats.org/drawingml/2006/main" noChangeAspect="1"/>
@@ -823,7 +828,7 @@
                   <pic:spPr>
                     <a:xfrm>
                       <a:off x="0" y="0"/>
-                      <a:ext cx="3219340" cy="2177455"/>
+                      <a:ext cx="3400149" cy="2299747"/>
                     </a:xfrm>
                     <a:prstGeom prst="rect">
                       <a:avLst/>
@@ -984,16 +989,6 @@
         <w:t>he system is powered.</w:t>
       </w:r>
     </w:p>
-    <w:p>
-      <w:pPr>
-        <w:pStyle w:val="Lijstalinea"/>
-        <w:numPr>
-          <w:ilvl w:val="0"/>
-          <w:numId w:val="4"/>
-        </w:numPr>
-      </w:pPr>
-    </w:p>
-    <w:p/>
     <w:p>
       <w:pPr>
         <w:pStyle w:val="Kop1"/>

</xml_diff>